<commit_message>
added to order items and basic price calculation
</commit_message>
<xml_diff>
--- a/downloads/docs/Product Configurator (Shopping Cart).docx
+++ b/downloads/docs/Product Configurator (Shopping Cart).docx
@@ -80,22 +80,419 @@
         </w:rPr>
         <w:t>Views</w:t>
       </w:r>
+    </w:p>
+    <w:p>
+      <w:pPr>
+        <w:pStyle w:val="Heading2"/>
+        <w:rPr>
+          <w:lang w:val="en-US"/>
+        </w:rPr>
+      </w:pPr>
+      <w:r>
+        <w:rPr>
+          <w:lang w:val="en-US"/>
+        </w:rPr>
+        <w:t>Shared</w:t>
+      </w:r>
+    </w:p>
+    <w:p>
+      <w:pPr>
+        <w:pStyle w:val="NoSpacing"/>
+        <w:numPr>
+          <w:ilvl w:val="0"/>
+          <w:numId w:val="5"/>
+        </w:numPr>
+        <w:rPr>
+          <w:lang w:val="en-US"/>
+        </w:rPr>
+      </w:pPr>
+      <w:r>
+        <w:rPr>
+          <w:lang w:val="en-US"/>
+        </w:rPr>
+        <w:t>_</w:t>
+      </w:r>
+      <w:proofErr w:type="spellStart"/>
+      <w:r>
+        <w:rPr>
+          <w:lang w:val="en-US"/>
+        </w:rPr>
+        <w:t>ProductBox.cshtml</w:t>
+      </w:r>
+      <w:proofErr w:type="spellEnd"/>
+    </w:p>
+    <w:p>
+      <w:pPr>
+        <w:pStyle w:val="Heading2"/>
+        <w:rPr>
+          <w:lang w:val="en-US"/>
+        </w:rPr>
+      </w:pPr>
+      <w:r>
+        <w:rPr>
+          <w:lang w:val="en-US"/>
+        </w:rPr>
+        <w:t>Product</w:t>
+      </w:r>
+    </w:p>
+    <w:p>
+      <w:pPr>
+        <w:pStyle w:val="ListParagraph"/>
+        <w:numPr>
+          <w:ilvl w:val="0"/>
+          <w:numId w:val="4"/>
+        </w:numPr>
+        <w:rPr>
+          <w:lang w:val="en-US"/>
+        </w:rPr>
+      </w:pPr>
+      <w:proofErr w:type="spellStart"/>
+      <w:r>
+        <w:rPr>
+          <w:lang w:val="en-US"/>
+        </w:rPr>
+        <w:t>ProductTemplate</w:t>
+      </w:r>
+      <w:r>
+        <w:rPr>
+          <w:lang w:val="en-US"/>
+        </w:rPr>
+        <w:t>.Simple.cshtml</w:t>
+      </w:r>
+      <w:proofErr w:type="spellEnd"/>
+    </w:p>
+    <w:p>
+      <w:pPr>
+        <w:pStyle w:val="ListParagraph"/>
+        <w:numPr>
+          <w:ilvl w:val="0"/>
+          <w:numId w:val="4"/>
+        </w:numPr>
+        <w:rPr>
+          <w:lang w:val="en-US"/>
+        </w:rPr>
+      </w:pPr>
+      <w:proofErr w:type="spellStart"/>
+      <w:r>
+        <w:rPr>
+          <w:lang w:val="en-US"/>
+        </w:rPr>
+        <w:t>ProductsDetailsModel.cs</w:t>
+      </w:r>
+      <w:proofErr w:type="spellEnd"/>
+    </w:p>
+    <w:p>
+      <w:pPr>
+        <w:pStyle w:val="Heading2"/>
+        <w:rPr>
+          <w:lang w:val="en-US"/>
+        </w:rPr>
+      </w:pPr>
+      <w:proofErr w:type="spellStart"/>
+      <w:r>
+        <w:rPr>
+          <w:lang w:val="en-US"/>
+        </w:rPr>
+        <w:t>ShoppingCart</w:t>
+      </w:r>
+      <w:proofErr w:type="spellEnd"/>
+    </w:p>
+    <w:p>
+      <w:pPr>
+        <w:pStyle w:val="ListParagraph"/>
+        <w:numPr>
+          <w:ilvl w:val="0"/>
+          <w:numId w:val="4"/>
+        </w:numPr>
+        <w:rPr>
+          <w:lang w:val="en-US"/>
+        </w:rPr>
+      </w:pPr>
+      <w:r>
+        <w:rPr>
+          <w:lang w:val="en-US"/>
+        </w:rPr>
+        <w:t>_</w:t>
+      </w:r>
+      <w:proofErr w:type="spellStart"/>
+      <w:r>
+        <w:rPr>
+          <w:lang w:val="en-US"/>
+        </w:rPr>
+        <w:t>AddToCart.cshtml</w:t>
+      </w:r>
+      <w:proofErr w:type="spellEnd"/>
+    </w:p>
+    <w:p>
+      <w:pPr>
+        <w:pStyle w:val="ListParagraph"/>
+        <w:numPr>
+          <w:ilvl w:val="0"/>
+          <w:numId w:val="4"/>
+        </w:numPr>
+        <w:rPr>
+          <w:lang w:val="en-US"/>
+        </w:rPr>
+      </w:pPr>
+      <w:r>
+        <w:rPr>
+          <w:lang w:val="en-US"/>
+        </w:rPr>
+        <w:t xml:space="preserve">Public.ajaxcart.js </w:t>
+      </w:r>
+      <w:proofErr w:type="spellStart"/>
+      <w:r>
+        <w:rPr>
+          <w:rFonts w:ascii="Consolas" w:hAnsi="Consolas" w:cs="Consolas"/>
+          <w:color w:val="000000"/>
+          <w:sz w:val="19"/>
+          <w:szCs w:val="19"/>
+          <w:lang w:val="en-US"/>
+        </w:rPr>
+        <w:t>addproducttocart_details</w:t>
+      </w:r>
+      <w:proofErr w:type="spellEnd"/>
+    </w:p>
+    <w:p>
+      <w:pPr>
+        <w:pStyle w:val="ListParagraph"/>
+        <w:numPr>
+          <w:ilvl w:val="0"/>
+          <w:numId w:val="4"/>
+        </w:numPr>
+        <w:rPr>
+          <w:lang w:val="en-US"/>
+        </w:rPr>
+      </w:pPr>
+      <w:proofErr w:type="spellStart"/>
+      <w:r>
+        <w:rPr>
+          <w:lang w:val="en-US"/>
+        </w:rPr>
+        <w:t>ShoppingCartController</w:t>
+      </w:r>
+      <w:proofErr w:type="spellEnd"/>
+    </w:p>
+    <w:p>
+      <w:pPr>
+        <w:pStyle w:val="ListParagraph"/>
+        <w:numPr>
+          <w:ilvl w:val="1"/>
+          <w:numId w:val="4"/>
+        </w:numPr>
+        <w:rPr>
+          <w:lang w:val="en-US"/>
+        </w:rPr>
+      </w:pPr>
       <w:bookmarkStart w:id="0" w:name="_GoBack"/>
-      <w:bookmarkEnd w:id="0"/>
-    </w:p>
-    <w:p>
-      <w:pPr>
-        <w:pStyle w:val="Heading3"/>
-        <w:rPr>
-          <w:lang w:val="en-US"/>
-        </w:rPr>
-      </w:pPr>
-      <w:r>
-        <w:rPr>
-          <w:lang w:val="en-US"/>
-        </w:rPr>
-        <w:t>_ProductBox.cshtml</w:t>
-      </w:r>
+      <w:proofErr w:type="spellStart"/>
+      <w:r>
+        <w:rPr>
+          <w:lang w:val="en-US"/>
+        </w:rPr>
+        <w:t>AddProductToCart_Details</w:t>
+      </w:r>
+      <w:proofErr w:type="spellEnd"/>
+    </w:p>
+    <w:bookmarkEnd w:id="0"/>
+    <w:p>
+      <w:pPr>
+        <w:pStyle w:val="ListParagraph"/>
+        <w:numPr>
+          <w:ilvl w:val="1"/>
+          <w:numId w:val="4"/>
+        </w:numPr>
+        <w:rPr>
+          <w:lang w:val="en-US"/>
+        </w:rPr>
+      </w:pPr>
+      <w:proofErr w:type="spellStart"/>
+      <w:r>
+        <w:rPr>
+          <w:lang w:val="en-US"/>
+        </w:rPr>
+        <w:t>SaveItemAsync</w:t>
+      </w:r>
+      <w:proofErr w:type="spellEnd"/>
+    </w:p>
+    <w:p>
+      <w:pPr>
+        <w:pStyle w:val="ListParagraph"/>
+        <w:numPr>
+          <w:ilvl w:val="0"/>
+          <w:numId w:val="4"/>
+        </w:numPr>
+        <w:rPr>
+          <w:lang w:val="en-US"/>
+        </w:rPr>
+      </w:pPr>
+      <w:proofErr w:type="spellStart"/>
+      <w:r>
+        <w:rPr>
+          <w:lang w:val="en-US"/>
+        </w:rPr>
+        <w:t>ShoppingCartService</w:t>
+      </w:r>
+      <w:proofErr w:type="spellEnd"/>
+    </w:p>
+    <w:p>
+      <w:pPr>
+        <w:pStyle w:val="ListParagraph"/>
+        <w:numPr>
+          <w:ilvl w:val="1"/>
+          <w:numId w:val="4"/>
+        </w:numPr>
+        <w:rPr>
+          <w:lang w:val="en-US"/>
+        </w:rPr>
+      </w:pPr>
+      <w:proofErr w:type="spellStart"/>
+      <w:r>
+        <w:rPr>
+          <w:lang w:val="en-US"/>
+        </w:rPr>
+        <w:t>AddToCartAsync</w:t>
+      </w:r>
+      <w:proofErr w:type="spellEnd"/>
+    </w:p>
+    <w:p>
+      <w:pPr>
+        <w:pStyle w:val="ListParagraph"/>
+        <w:numPr>
+          <w:ilvl w:val="1"/>
+          <w:numId w:val="4"/>
+        </w:numPr>
+        <w:rPr>
+          <w:lang w:val="en-US"/>
+        </w:rPr>
+      </w:pPr>
+      <w:proofErr w:type="spellStart"/>
+      <w:r>
+        <w:rPr>
+          <w:rFonts w:ascii="Consolas" w:hAnsi="Consolas" w:cs="Consolas"/>
+          <w:color w:val="000000"/>
+          <w:sz w:val="19"/>
+          <w:szCs w:val="19"/>
+        </w:rPr>
+        <w:t>FindShoppingCartItemInTheCartAsync</w:t>
+      </w:r>
+      <w:proofErr w:type="spellEnd"/>
+    </w:p>
+    <w:p>
+      <w:pPr>
+        <w:pStyle w:val="ListParagraph"/>
+        <w:numPr>
+          <w:ilvl w:val="1"/>
+          <w:numId w:val="4"/>
+        </w:numPr>
+        <w:rPr>
+          <w:lang w:val="en-US"/>
+        </w:rPr>
+      </w:pPr>
+      <w:proofErr w:type="spellStart"/>
+      <w:r>
+        <w:rPr>
+          <w:rFonts w:ascii="Consolas" w:hAnsi="Consolas" w:cs="Consolas"/>
+          <w:color w:val="000000"/>
+          <w:sz w:val="19"/>
+          <w:szCs w:val="19"/>
+        </w:rPr>
+        <w:t>ShoppingCartItemIsEqualAsync</w:t>
+      </w:r>
+      <w:proofErr w:type="spellEnd"/>
+    </w:p>
+    <w:p>
+      <w:pPr>
+        <w:pStyle w:val="Heading2"/>
+        <w:rPr>
+          <w:lang w:val="en-US"/>
+        </w:rPr>
+      </w:pPr>
+      <w:r>
+        <w:rPr>
+          <w:lang w:val="en-US"/>
+        </w:rPr>
+        <w:t>Order</w:t>
+      </w:r>
+    </w:p>
+    <w:p>
+      <w:pPr>
+        <w:pStyle w:val="ListParagraph"/>
+        <w:numPr>
+          <w:ilvl w:val="0"/>
+          <w:numId w:val="4"/>
+        </w:numPr>
+        <w:rPr>
+          <w:lang w:val="en-US"/>
+        </w:rPr>
+      </w:pPr>
+      <w:proofErr w:type="spellStart"/>
+      <w:r>
+        <w:rPr>
+          <w:lang w:val="en-US"/>
+        </w:rPr>
+        <w:t>OrderSummaryComponent</w:t>
+      </w:r>
+      <w:proofErr w:type="spellEnd"/>
+    </w:p>
+    <w:p>
+      <w:pPr>
+        <w:pStyle w:val="ListParagraph"/>
+        <w:numPr>
+          <w:ilvl w:val="0"/>
+          <w:numId w:val="4"/>
+        </w:numPr>
+        <w:rPr>
+          <w:lang w:val="en-US"/>
+        </w:rPr>
+      </w:pPr>
+      <w:proofErr w:type="spellStart"/>
+      <w:r>
+        <w:rPr>
+          <w:lang w:val="en-US"/>
+        </w:rPr>
+        <w:t>View.Shared.Components.OrderSummary</w:t>
+      </w:r>
+      <w:proofErr w:type="spellEnd"/>
+    </w:p>
+    <w:p>
+      <w:pPr>
+        <w:pStyle w:val="ListParagraph"/>
+        <w:numPr>
+          <w:ilvl w:val="1"/>
+          <w:numId w:val="4"/>
+        </w:numPr>
+        <w:rPr>
+          <w:lang w:val="en-US"/>
+        </w:rPr>
+      </w:pPr>
+      <w:proofErr w:type="spellStart"/>
+      <w:r>
+        <w:rPr>
+          <w:lang w:val="en-US"/>
+        </w:rPr>
+        <w:t>Default.cshtml</w:t>
+      </w:r>
+      <w:proofErr w:type="spellEnd"/>
+    </w:p>
+    <w:p>
+      <w:pPr>
+        <w:pStyle w:val="ListParagraph"/>
+        <w:numPr>
+          <w:ilvl w:val="0"/>
+          <w:numId w:val="4"/>
+        </w:numPr>
+        <w:rPr>
+          <w:lang w:val="en-US"/>
+        </w:rPr>
+      </w:pPr>
+    </w:p>
+    <w:p>
+      <w:pPr>
+        <w:rPr>
+          <w:lang w:val="en-US"/>
+        </w:rPr>
+      </w:pPr>
       <w:r>
         <w:rPr>
           <w:lang w:val="en-US"/>
@@ -340,6 +737,118 @@
     </w:lvl>
   </w:abstractNum>
   <w:abstractNum w:abstractNumId="2" w15:restartNumberingAfterBreak="0">
+    <w:nsid w:val="5C074FC7"/>
+    <w:multiLevelType w:val="hybridMultilevel"/>
+    <w:tmpl w:val="0BBED2A4"/>
+    <w:lvl w:ilvl="0" w:tplc="1B609FD4">
+      <w:numFmt w:val="bullet"/>
+      <w:lvlText w:val=""/>
+      <w:lvlJc w:val="left"/>
+      <w:pPr>
+        <w:ind w:left="720" w:hanging="360"/>
+      </w:pPr>
+      <w:rPr>
+        <w:rFonts w:ascii="Symbol" w:eastAsiaTheme="minorHAnsi" w:hAnsi="Symbol" w:cstheme="minorBidi" w:hint="default"/>
+      </w:rPr>
+    </w:lvl>
+    <w:lvl w:ilvl="1" w:tplc="04130003">
+      <w:start w:val="1"/>
+      <w:numFmt w:val="bullet"/>
+      <w:lvlText w:val="o"/>
+      <w:lvlJc w:val="left"/>
+      <w:pPr>
+        <w:ind w:left="1440" w:hanging="360"/>
+      </w:pPr>
+      <w:rPr>
+        <w:rFonts w:ascii="Courier New" w:hAnsi="Courier New" w:cs="Courier New" w:hint="default"/>
+      </w:rPr>
+    </w:lvl>
+    <w:lvl w:ilvl="2" w:tplc="04130005" w:tentative="1">
+      <w:start w:val="1"/>
+      <w:numFmt w:val="bullet"/>
+      <w:lvlText w:val=""/>
+      <w:lvlJc w:val="left"/>
+      <w:pPr>
+        <w:ind w:left="2160" w:hanging="360"/>
+      </w:pPr>
+      <w:rPr>
+        <w:rFonts w:ascii="Wingdings" w:hAnsi="Wingdings" w:hint="default"/>
+      </w:rPr>
+    </w:lvl>
+    <w:lvl w:ilvl="3" w:tplc="04130001" w:tentative="1">
+      <w:start w:val="1"/>
+      <w:numFmt w:val="bullet"/>
+      <w:lvlText w:val=""/>
+      <w:lvlJc w:val="left"/>
+      <w:pPr>
+        <w:ind w:left="2880" w:hanging="360"/>
+      </w:pPr>
+      <w:rPr>
+        <w:rFonts w:ascii="Symbol" w:hAnsi="Symbol" w:hint="default"/>
+      </w:rPr>
+    </w:lvl>
+    <w:lvl w:ilvl="4" w:tplc="04130003" w:tentative="1">
+      <w:start w:val="1"/>
+      <w:numFmt w:val="bullet"/>
+      <w:lvlText w:val="o"/>
+      <w:lvlJc w:val="left"/>
+      <w:pPr>
+        <w:ind w:left="3600" w:hanging="360"/>
+      </w:pPr>
+      <w:rPr>
+        <w:rFonts w:ascii="Courier New" w:hAnsi="Courier New" w:cs="Courier New" w:hint="default"/>
+      </w:rPr>
+    </w:lvl>
+    <w:lvl w:ilvl="5" w:tplc="04130005" w:tentative="1">
+      <w:start w:val="1"/>
+      <w:numFmt w:val="bullet"/>
+      <w:lvlText w:val=""/>
+      <w:lvlJc w:val="left"/>
+      <w:pPr>
+        <w:ind w:left="4320" w:hanging="360"/>
+      </w:pPr>
+      <w:rPr>
+        <w:rFonts w:ascii="Wingdings" w:hAnsi="Wingdings" w:hint="default"/>
+      </w:rPr>
+    </w:lvl>
+    <w:lvl w:ilvl="6" w:tplc="04130001" w:tentative="1">
+      <w:start w:val="1"/>
+      <w:numFmt w:val="bullet"/>
+      <w:lvlText w:val=""/>
+      <w:lvlJc w:val="left"/>
+      <w:pPr>
+        <w:ind w:left="5040" w:hanging="360"/>
+      </w:pPr>
+      <w:rPr>
+        <w:rFonts w:ascii="Symbol" w:hAnsi="Symbol" w:hint="default"/>
+      </w:rPr>
+    </w:lvl>
+    <w:lvl w:ilvl="7" w:tplc="04130003" w:tentative="1">
+      <w:start w:val="1"/>
+      <w:numFmt w:val="bullet"/>
+      <w:lvlText w:val="o"/>
+      <w:lvlJc w:val="left"/>
+      <w:pPr>
+        <w:ind w:left="5760" w:hanging="360"/>
+      </w:pPr>
+      <w:rPr>
+        <w:rFonts w:ascii="Courier New" w:hAnsi="Courier New" w:cs="Courier New" w:hint="default"/>
+      </w:rPr>
+    </w:lvl>
+    <w:lvl w:ilvl="8" w:tplc="04130005" w:tentative="1">
+      <w:start w:val="1"/>
+      <w:numFmt w:val="bullet"/>
+      <w:lvlText w:val=""/>
+      <w:lvlJc w:val="left"/>
+      <w:pPr>
+        <w:ind w:left="6480" w:hanging="360"/>
+      </w:pPr>
+      <w:rPr>
+        <w:rFonts w:ascii="Wingdings" w:hAnsi="Wingdings" w:hint="default"/>
+      </w:rPr>
+    </w:lvl>
+  </w:abstractNum>
+  <w:abstractNum w:abstractNumId="3" w15:restartNumberingAfterBreak="0">
     <w:nsid w:val="72155423"/>
     <w:multiLevelType w:val="hybridMultilevel"/>
     <w:tmpl w:val="83D4FECC"/>
@@ -355,6 +864,118 @@
       </w:rPr>
     </w:lvl>
     <w:lvl w:ilvl="1" w:tplc="04130003">
+      <w:start w:val="1"/>
+      <w:numFmt w:val="bullet"/>
+      <w:lvlText w:val="o"/>
+      <w:lvlJc w:val="left"/>
+      <w:pPr>
+        <w:ind w:left="1440" w:hanging="360"/>
+      </w:pPr>
+      <w:rPr>
+        <w:rFonts w:ascii="Courier New" w:hAnsi="Courier New" w:cs="Courier New" w:hint="default"/>
+      </w:rPr>
+    </w:lvl>
+    <w:lvl w:ilvl="2" w:tplc="04130005" w:tentative="1">
+      <w:start w:val="1"/>
+      <w:numFmt w:val="bullet"/>
+      <w:lvlText w:val=""/>
+      <w:lvlJc w:val="left"/>
+      <w:pPr>
+        <w:ind w:left="2160" w:hanging="360"/>
+      </w:pPr>
+      <w:rPr>
+        <w:rFonts w:ascii="Wingdings" w:hAnsi="Wingdings" w:hint="default"/>
+      </w:rPr>
+    </w:lvl>
+    <w:lvl w:ilvl="3" w:tplc="04130001" w:tentative="1">
+      <w:start w:val="1"/>
+      <w:numFmt w:val="bullet"/>
+      <w:lvlText w:val=""/>
+      <w:lvlJc w:val="left"/>
+      <w:pPr>
+        <w:ind w:left="2880" w:hanging="360"/>
+      </w:pPr>
+      <w:rPr>
+        <w:rFonts w:ascii="Symbol" w:hAnsi="Symbol" w:hint="default"/>
+      </w:rPr>
+    </w:lvl>
+    <w:lvl w:ilvl="4" w:tplc="04130003" w:tentative="1">
+      <w:start w:val="1"/>
+      <w:numFmt w:val="bullet"/>
+      <w:lvlText w:val="o"/>
+      <w:lvlJc w:val="left"/>
+      <w:pPr>
+        <w:ind w:left="3600" w:hanging="360"/>
+      </w:pPr>
+      <w:rPr>
+        <w:rFonts w:ascii="Courier New" w:hAnsi="Courier New" w:cs="Courier New" w:hint="default"/>
+      </w:rPr>
+    </w:lvl>
+    <w:lvl w:ilvl="5" w:tplc="04130005" w:tentative="1">
+      <w:start w:val="1"/>
+      <w:numFmt w:val="bullet"/>
+      <w:lvlText w:val=""/>
+      <w:lvlJc w:val="left"/>
+      <w:pPr>
+        <w:ind w:left="4320" w:hanging="360"/>
+      </w:pPr>
+      <w:rPr>
+        <w:rFonts w:ascii="Wingdings" w:hAnsi="Wingdings" w:hint="default"/>
+      </w:rPr>
+    </w:lvl>
+    <w:lvl w:ilvl="6" w:tplc="04130001" w:tentative="1">
+      <w:start w:val="1"/>
+      <w:numFmt w:val="bullet"/>
+      <w:lvlText w:val=""/>
+      <w:lvlJc w:val="left"/>
+      <w:pPr>
+        <w:ind w:left="5040" w:hanging="360"/>
+      </w:pPr>
+      <w:rPr>
+        <w:rFonts w:ascii="Symbol" w:hAnsi="Symbol" w:hint="default"/>
+      </w:rPr>
+    </w:lvl>
+    <w:lvl w:ilvl="7" w:tplc="04130003" w:tentative="1">
+      <w:start w:val="1"/>
+      <w:numFmt w:val="bullet"/>
+      <w:lvlText w:val="o"/>
+      <w:lvlJc w:val="left"/>
+      <w:pPr>
+        <w:ind w:left="5760" w:hanging="360"/>
+      </w:pPr>
+      <w:rPr>
+        <w:rFonts w:ascii="Courier New" w:hAnsi="Courier New" w:cs="Courier New" w:hint="default"/>
+      </w:rPr>
+    </w:lvl>
+    <w:lvl w:ilvl="8" w:tplc="04130005" w:tentative="1">
+      <w:start w:val="1"/>
+      <w:numFmt w:val="bullet"/>
+      <w:lvlText w:val=""/>
+      <w:lvlJc w:val="left"/>
+      <w:pPr>
+        <w:ind w:left="6480" w:hanging="360"/>
+      </w:pPr>
+      <w:rPr>
+        <w:rFonts w:ascii="Wingdings" w:hAnsi="Wingdings" w:hint="default"/>
+      </w:rPr>
+    </w:lvl>
+  </w:abstractNum>
+  <w:abstractNum w:abstractNumId="4" w15:restartNumberingAfterBreak="0">
+    <w:nsid w:val="75D12632"/>
+    <w:multiLevelType w:val="hybridMultilevel"/>
+    <w:tmpl w:val="A5E600EC"/>
+    <w:lvl w:ilvl="0" w:tplc="EE70C2E0">
+      <w:numFmt w:val="bullet"/>
+      <w:lvlText w:val=""/>
+      <w:lvlJc w:val="left"/>
+      <w:pPr>
+        <w:ind w:left="720" w:hanging="360"/>
+      </w:pPr>
+      <w:rPr>
+        <w:rFonts w:ascii="Symbol" w:eastAsiaTheme="minorHAnsi" w:hAnsi="Symbol" w:cstheme="minorBidi" w:hint="default"/>
+      </w:rPr>
+    </w:lvl>
+    <w:lvl w:ilvl="1" w:tplc="04130003" w:tentative="1">
       <w:start w:val="1"/>
       <w:numFmt w:val="bullet"/>
       <w:lvlText w:val="o"/>
@@ -458,7 +1079,13 @@
     <w:abstractNumId w:val="1"/>
   </w:num>
   <w:num w:numId="3">
+    <w:abstractNumId w:val="3"/>
+  </w:num>
+  <w:num w:numId="4">
     <w:abstractNumId w:val="2"/>
+  </w:num>
+  <w:num w:numId="5">
+    <w:abstractNumId w:val="4"/>
   </w:num>
 </w:numbering>
 </file>
@@ -1093,6 +1720,15 @@
       <w:szCs w:val="24"/>
     </w:rPr>
   </w:style>
+  <w:style w:type="paragraph" w:styleId="NoSpacing">
+    <w:name w:val="No Spacing"/>
+    <w:uiPriority w:val="1"/>
+    <w:qFormat/>
+    <w:rsid w:val="00727330"/>
+    <w:pPr>
+      <w:spacing w:after="0" w:line="240" w:lineRule="auto"/>
+    </w:pPr>
+  </w:style>
 </w:styles>
 </file>
 

</xml_diff>